<commit_message>
Cleaned out old files. Folder now contain original citivan code and license plate analysis code. Heroku code can be found in Citivan folder
</commit_message>
<xml_diff>
--- a/License Plate Analysis.docx
+++ b/License Plate Analysis.docx
@@ -16,14 +16,7 @@
           <w:b/>
           <w:bCs/>
         </w:rPr>
-        <w:t xml:space="preserve">SUMMARY OF </w:t>
-      </w:r>
-      <w:r>
-        <w:rPr>
-          <w:b/>
-          <w:bCs/>
-        </w:rPr>
-        <w:t>ANALYSIS:</w:t>
+        <w:t>SUMMARY OF ANALYSIS:</w:t>
       </w:r>
     </w:p>
     <w:p>
@@ -69,22 +62,22 @@
       <w:tblPr>
         <w:tblW w:w="9972" w:type="dxa"/>
         <w:jc w:val="left"/>
-        <w:tblInd w:w="55" w:type="dxa"/>
+        <w:tblInd w:w="53" w:type="dxa"/>
         <w:tblBorders>
-          <w:top w:val="single" w:sz="2" w:space="0" w:color="000000"/>
-          <w:left w:val="single" w:sz="2" w:space="0" w:color="000000"/>
-          <w:bottom w:val="single" w:sz="2" w:space="0" w:color="000000"/>
-          <w:insideH w:val="single" w:sz="2" w:space="0" w:color="000000"/>
+          <w:top w:val="single" w:sz="2" w:space="0" w:color="000001"/>
+          <w:left w:val="single" w:sz="2" w:space="0" w:color="000001"/>
+          <w:bottom w:val="single" w:sz="2" w:space="0" w:color="000001"/>
+          <w:insideH w:val="single" w:sz="2" w:space="0" w:color="000001"/>
         </w:tblBorders>
         <w:tblCellMar>
           <w:top w:w="55" w:type="dxa"/>
-          <w:left w:w="54" w:type="dxa"/>
+          <w:left w:w="51" w:type="dxa"/>
           <w:bottom w:w="55" w:type="dxa"/>
           <w:right w:w="55" w:type="dxa"/>
         </w:tblCellMar>
       </w:tblPr>
       <w:tblGrid>
-        <w:gridCol w:w="1253"/>
+        <w:gridCol w:w="1252"/>
         <w:gridCol w:w="2788"/>
         <w:gridCol w:w="2894"/>
         <w:gridCol w:w="3037"/>
@@ -93,16 +86,16 @@
         <w:trPr/>
         <w:tc>
           <w:tcPr>
-            <w:tcW w:w="1253" w:type="dxa"/>
+            <w:tcW w:w="1252" w:type="dxa"/>
             <w:tcBorders>
-              <w:top w:val="single" w:sz="2" w:space="0" w:color="000000"/>
-              <w:left w:val="single" w:sz="2" w:space="0" w:color="000000"/>
-              <w:bottom w:val="single" w:sz="2" w:space="0" w:color="000000"/>
-              <w:insideH w:val="single" w:sz="2" w:space="0" w:color="000000"/>
+              <w:top w:val="single" w:sz="2" w:space="0" w:color="000001"/>
+              <w:left w:val="single" w:sz="2" w:space="0" w:color="000001"/>
+              <w:bottom w:val="single" w:sz="2" w:space="0" w:color="000001"/>
+              <w:insideH w:val="single" w:sz="2" w:space="0" w:color="000001"/>
             </w:tcBorders>
             <w:shd w:fill="auto" w:val="clear"/>
             <w:tcMar>
-              <w:left w:w="54" w:type="dxa"/>
+              <w:left w:w="51" w:type="dxa"/>
             </w:tcMar>
             <w:vAlign w:val="center"/>
           </w:tcPr>
@@ -121,14 +114,14 @@
           <w:tcPr>
             <w:tcW w:w="2788" w:type="dxa"/>
             <w:tcBorders>
-              <w:top w:val="single" w:sz="2" w:space="0" w:color="000000"/>
-              <w:left w:val="single" w:sz="2" w:space="0" w:color="000000"/>
-              <w:bottom w:val="single" w:sz="2" w:space="0" w:color="000000"/>
-              <w:insideH w:val="single" w:sz="2" w:space="0" w:color="000000"/>
+              <w:top w:val="single" w:sz="2" w:space="0" w:color="000001"/>
+              <w:left w:val="single" w:sz="2" w:space="0" w:color="000001"/>
+              <w:bottom w:val="single" w:sz="2" w:space="0" w:color="000001"/>
+              <w:insideH w:val="single" w:sz="2" w:space="0" w:color="000001"/>
             </w:tcBorders>
             <w:shd w:fill="auto" w:val="clear"/>
             <w:tcMar>
-              <w:left w:w="54" w:type="dxa"/>
+              <w:left w:w="51" w:type="dxa"/>
             </w:tcMar>
             <w:vAlign w:val="center"/>
           </w:tcPr>
@@ -148,14 +141,14 @@
           <w:tcPr>
             <w:tcW w:w="2894" w:type="dxa"/>
             <w:tcBorders>
-              <w:top w:val="single" w:sz="2" w:space="0" w:color="000000"/>
-              <w:left w:val="single" w:sz="2" w:space="0" w:color="000000"/>
-              <w:bottom w:val="single" w:sz="2" w:space="0" w:color="000000"/>
-              <w:insideH w:val="single" w:sz="2" w:space="0" w:color="000000"/>
+              <w:top w:val="single" w:sz="2" w:space="0" w:color="000001"/>
+              <w:left w:val="single" w:sz="2" w:space="0" w:color="000001"/>
+              <w:bottom w:val="single" w:sz="2" w:space="0" w:color="000001"/>
+              <w:insideH w:val="single" w:sz="2" w:space="0" w:color="000001"/>
             </w:tcBorders>
             <w:shd w:fill="auto" w:val="clear"/>
             <w:tcMar>
-              <w:left w:w="54" w:type="dxa"/>
+              <w:left w:w="51" w:type="dxa"/>
             </w:tcMar>
             <w:vAlign w:val="center"/>
           </w:tcPr>
@@ -175,16 +168,16 @@
           <w:tcPr>
             <w:tcW w:w="3037" w:type="dxa"/>
             <w:tcBorders>
-              <w:top w:val="single" w:sz="2" w:space="0" w:color="000000"/>
-              <w:left w:val="single" w:sz="2" w:space="0" w:color="000000"/>
-              <w:bottom w:val="single" w:sz="2" w:space="0" w:color="000000"/>
-              <w:right w:val="single" w:sz="2" w:space="0" w:color="000000"/>
-              <w:insideH w:val="single" w:sz="2" w:space="0" w:color="000000"/>
-              <w:insideV w:val="single" w:sz="2" w:space="0" w:color="000000"/>
+              <w:top w:val="single" w:sz="2" w:space="0" w:color="000001"/>
+              <w:left w:val="single" w:sz="2" w:space="0" w:color="000001"/>
+              <w:bottom w:val="single" w:sz="2" w:space="0" w:color="000001"/>
+              <w:right w:val="single" w:sz="2" w:space="0" w:color="000001"/>
+              <w:insideH w:val="single" w:sz="2" w:space="0" w:color="000001"/>
+              <w:insideV w:val="single" w:sz="2" w:space="0" w:color="000001"/>
             </w:tcBorders>
             <w:shd w:fill="auto" w:val="clear"/>
             <w:tcMar>
-              <w:left w:w="54" w:type="dxa"/>
+              <w:left w:w="51" w:type="dxa"/>
             </w:tcMar>
             <w:vAlign w:val="center"/>
           </w:tcPr>
@@ -205,15 +198,16 @@
         <w:trPr/>
         <w:tc>
           <w:tcPr>
-            <w:tcW w:w="1253" w:type="dxa"/>
+            <w:tcW w:w="1252" w:type="dxa"/>
             <w:tcBorders>
-              <w:left w:val="single" w:sz="2" w:space="0" w:color="000000"/>
-              <w:bottom w:val="single" w:sz="2" w:space="0" w:color="000000"/>
-              <w:insideH w:val="single" w:sz="2" w:space="0" w:color="000000"/>
+              <w:top w:val="single" w:sz="2" w:space="0" w:color="000001"/>
+              <w:left w:val="single" w:sz="2" w:space="0" w:color="000001"/>
+              <w:bottom w:val="single" w:sz="2" w:space="0" w:color="000001"/>
+              <w:insideH w:val="single" w:sz="2" w:space="0" w:color="000001"/>
             </w:tcBorders>
             <w:shd w:fill="auto" w:val="clear"/>
             <w:tcMar>
-              <w:left w:w="54" w:type="dxa"/>
+              <w:left w:w="51" w:type="dxa"/>
             </w:tcMar>
             <w:vAlign w:val="center"/>
           </w:tcPr>
@@ -233,13 +227,14 @@
           <w:tcPr>
             <w:tcW w:w="2788" w:type="dxa"/>
             <w:tcBorders>
-              <w:left w:val="single" w:sz="2" w:space="0" w:color="000000"/>
-              <w:bottom w:val="single" w:sz="2" w:space="0" w:color="000000"/>
-              <w:insideH w:val="single" w:sz="2" w:space="0" w:color="000000"/>
+              <w:top w:val="single" w:sz="2" w:space="0" w:color="000001"/>
+              <w:left w:val="single" w:sz="2" w:space="0" w:color="000001"/>
+              <w:bottom w:val="single" w:sz="2" w:space="0" w:color="000001"/>
+              <w:insideH w:val="single" w:sz="2" w:space="0" w:color="000001"/>
             </w:tcBorders>
             <w:shd w:fill="auto" w:val="clear"/>
             <w:tcMar>
-              <w:left w:w="54" w:type="dxa"/>
+              <w:left w:w="51" w:type="dxa"/>
             </w:tcMar>
             <w:vAlign w:val="center"/>
           </w:tcPr>
@@ -259,13 +254,14 @@
           <w:tcPr>
             <w:tcW w:w="2894" w:type="dxa"/>
             <w:tcBorders>
-              <w:left w:val="single" w:sz="2" w:space="0" w:color="000000"/>
-              <w:bottom w:val="single" w:sz="2" w:space="0" w:color="000000"/>
-              <w:insideH w:val="single" w:sz="2" w:space="0" w:color="000000"/>
+              <w:top w:val="single" w:sz="2" w:space="0" w:color="000001"/>
+              <w:left w:val="single" w:sz="2" w:space="0" w:color="000001"/>
+              <w:bottom w:val="single" w:sz="2" w:space="0" w:color="000001"/>
+              <w:insideH w:val="single" w:sz="2" w:space="0" w:color="000001"/>
             </w:tcBorders>
             <w:shd w:fill="auto" w:val="clear"/>
             <w:tcMar>
-              <w:left w:w="54" w:type="dxa"/>
+              <w:left w:w="51" w:type="dxa"/>
             </w:tcMar>
             <w:vAlign w:val="center"/>
           </w:tcPr>
@@ -285,15 +281,16 @@
           <w:tcPr>
             <w:tcW w:w="3037" w:type="dxa"/>
             <w:tcBorders>
-              <w:left w:val="single" w:sz="2" w:space="0" w:color="000000"/>
-              <w:bottom w:val="single" w:sz="2" w:space="0" w:color="000000"/>
-              <w:right w:val="single" w:sz="2" w:space="0" w:color="000000"/>
-              <w:insideH w:val="single" w:sz="2" w:space="0" w:color="000000"/>
-              <w:insideV w:val="single" w:sz="2" w:space="0" w:color="000000"/>
+              <w:top w:val="single" w:sz="2" w:space="0" w:color="000001"/>
+              <w:left w:val="single" w:sz="2" w:space="0" w:color="000001"/>
+              <w:bottom w:val="single" w:sz="2" w:space="0" w:color="000001"/>
+              <w:right w:val="single" w:sz="2" w:space="0" w:color="000001"/>
+              <w:insideH w:val="single" w:sz="2" w:space="0" w:color="000001"/>
+              <w:insideV w:val="single" w:sz="2" w:space="0" w:color="000001"/>
             </w:tcBorders>
             <w:shd w:fill="auto" w:val="clear"/>
             <w:tcMar>
-              <w:left w:w="54" w:type="dxa"/>
+              <w:left w:w="51" w:type="dxa"/>
             </w:tcMar>
             <w:vAlign w:val="center"/>
           </w:tcPr>
@@ -314,15 +311,16 @@
         <w:trPr/>
         <w:tc>
           <w:tcPr>
-            <w:tcW w:w="1253" w:type="dxa"/>
+            <w:tcW w:w="1252" w:type="dxa"/>
             <w:tcBorders>
-              <w:left w:val="single" w:sz="2" w:space="0" w:color="000000"/>
-              <w:bottom w:val="single" w:sz="2" w:space="0" w:color="000000"/>
-              <w:insideH w:val="single" w:sz="2" w:space="0" w:color="000000"/>
+              <w:top w:val="single" w:sz="2" w:space="0" w:color="000001"/>
+              <w:left w:val="single" w:sz="2" w:space="0" w:color="000001"/>
+              <w:bottom w:val="single" w:sz="2" w:space="0" w:color="000001"/>
+              <w:insideH w:val="single" w:sz="2" w:space="0" w:color="000001"/>
             </w:tcBorders>
             <w:shd w:fill="auto" w:val="clear"/>
             <w:tcMar>
-              <w:left w:w="54" w:type="dxa"/>
+              <w:left w:w="51" w:type="dxa"/>
             </w:tcMar>
             <w:vAlign w:val="center"/>
           </w:tcPr>
@@ -342,13 +340,14 @@
           <w:tcPr>
             <w:tcW w:w="2788" w:type="dxa"/>
             <w:tcBorders>
-              <w:left w:val="single" w:sz="2" w:space="0" w:color="000000"/>
-              <w:bottom w:val="single" w:sz="2" w:space="0" w:color="000000"/>
-              <w:insideH w:val="single" w:sz="2" w:space="0" w:color="000000"/>
+              <w:top w:val="single" w:sz="2" w:space="0" w:color="000001"/>
+              <w:left w:val="single" w:sz="2" w:space="0" w:color="000001"/>
+              <w:bottom w:val="single" w:sz="2" w:space="0" w:color="000001"/>
+              <w:insideH w:val="single" w:sz="2" w:space="0" w:color="000001"/>
             </w:tcBorders>
             <w:shd w:fill="auto" w:val="clear"/>
             <w:tcMar>
-              <w:left w:w="54" w:type="dxa"/>
+              <w:left w:w="51" w:type="dxa"/>
             </w:tcMar>
             <w:vAlign w:val="center"/>
           </w:tcPr>
@@ -368,13 +367,14 @@
           <w:tcPr>
             <w:tcW w:w="2894" w:type="dxa"/>
             <w:tcBorders>
-              <w:left w:val="single" w:sz="2" w:space="0" w:color="000000"/>
-              <w:bottom w:val="single" w:sz="2" w:space="0" w:color="000000"/>
-              <w:insideH w:val="single" w:sz="2" w:space="0" w:color="000000"/>
+              <w:top w:val="single" w:sz="2" w:space="0" w:color="000001"/>
+              <w:left w:val="single" w:sz="2" w:space="0" w:color="000001"/>
+              <w:bottom w:val="single" w:sz="2" w:space="0" w:color="000001"/>
+              <w:insideH w:val="single" w:sz="2" w:space="0" w:color="000001"/>
             </w:tcBorders>
             <w:shd w:fill="auto" w:val="clear"/>
             <w:tcMar>
-              <w:left w:w="54" w:type="dxa"/>
+              <w:left w:w="51" w:type="dxa"/>
             </w:tcMar>
             <w:vAlign w:val="center"/>
           </w:tcPr>
@@ -394,15 +394,16 @@
           <w:tcPr>
             <w:tcW w:w="3037" w:type="dxa"/>
             <w:tcBorders>
-              <w:left w:val="single" w:sz="2" w:space="0" w:color="000000"/>
-              <w:bottom w:val="single" w:sz="2" w:space="0" w:color="000000"/>
-              <w:right w:val="single" w:sz="2" w:space="0" w:color="000000"/>
-              <w:insideH w:val="single" w:sz="2" w:space="0" w:color="000000"/>
-              <w:insideV w:val="single" w:sz="2" w:space="0" w:color="000000"/>
+              <w:top w:val="single" w:sz="2" w:space="0" w:color="000001"/>
+              <w:left w:val="single" w:sz="2" w:space="0" w:color="000001"/>
+              <w:bottom w:val="single" w:sz="2" w:space="0" w:color="000001"/>
+              <w:right w:val="single" w:sz="2" w:space="0" w:color="000001"/>
+              <w:insideH w:val="single" w:sz="2" w:space="0" w:color="000001"/>
+              <w:insideV w:val="single" w:sz="2" w:space="0" w:color="000001"/>
             </w:tcBorders>
             <w:shd w:fill="auto" w:val="clear"/>
             <w:tcMar>
-              <w:left w:w="54" w:type="dxa"/>
+              <w:left w:w="51" w:type="dxa"/>
             </w:tcMar>
             <w:vAlign w:val="center"/>
           </w:tcPr>
@@ -423,15 +424,16 @@
         <w:trPr/>
         <w:tc>
           <w:tcPr>
-            <w:tcW w:w="1253" w:type="dxa"/>
+            <w:tcW w:w="1252" w:type="dxa"/>
             <w:tcBorders>
-              <w:left w:val="single" w:sz="2" w:space="0" w:color="000000"/>
-              <w:bottom w:val="single" w:sz="2" w:space="0" w:color="000000"/>
-              <w:insideH w:val="single" w:sz="2" w:space="0" w:color="000000"/>
+              <w:top w:val="single" w:sz="2" w:space="0" w:color="000001"/>
+              <w:left w:val="single" w:sz="2" w:space="0" w:color="000001"/>
+              <w:bottom w:val="single" w:sz="2" w:space="0" w:color="000001"/>
+              <w:insideH w:val="single" w:sz="2" w:space="0" w:color="000001"/>
             </w:tcBorders>
             <w:shd w:fill="auto" w:val="clear"/>
             <w:tcMar>
-              <w:left w:w="54" w:type="dxa"/>
+              <w:left w:w="51" w:type="dxa"/>
             </w:tcMar>
             <w:vAlign w:val="center"/>
           </w:tcPr>
@@ -451,13 +453,14 @@
           <w:tcPr>
             <w:tcW w:w="2788" w:type="dxa"/>
             <w:tcBorders>
-              <w:left w:val="single" w:sz="2" w:space="0" w:color="000000"/>
-              <w:bottom w:val="single" w:sz="2" w:space="0" w:color="000000"/>
-              <w:insideH w:val="single" w:sz="2" w:space="0" w:color="000000"/>
+              <w:top w:val="single" w:sz="2" w:space="0" w:color="000001"/>
+              <w:left w:val="single" w:sz="2" w:space="0" w:color="000001"/>
+              <w:bottom w:val="single" w:sz="2" w:space="0" w:color="000001"/>
+              <w:insideH w:val="single" w:sz="2" w:space="0" w:color="000001"/>
             </w:tcBorders>
             <w:shd w:fill="auto" w:val="clear"/>
             <w:tcMar>
-              <w:left w:w="54" w:type="dxa"/>
+              <w:left w:w="51" w:type="dxa"/>
             </w:tcMar>
             <w:vAlign w:val="center"/>
           </w:tcPr>
@@ -477,13 +480,14 @@
           <w:tcPr>
             <w:tcW w:w="2894" w:type="dxa"/>
             <w:tcBorders>
-              <w:left w:val="single" w:sz="2" w:space="0" w:color="000000"/>
-              <w:bottom w:val="single" w:sz="2" w:space="0" w:color="000000"/>
-              <w:insideH w:val="single" w:sz="2" w:space="0" w:color="000000"/>
+              <w:top w:val="single" w:sz="2" w:space="0" w:color="000001"/>
+              <w:left w:val="single" w:sz="2" w:space="0" w:color="000001"/>
+              <w:bottom w:val="single" w:sz="2" w:space="0" w:color="000001"/>
+              <w:insideH w:val="single" w:sz="2" w:space="0" w:color="000001"/>
             </w:tcBorders>
             <w:shd w:fill="auto" w:val="clear"/>
             <w:tcMar>
-              <w:left w:w="54" w:type="dxa"/>
+              <w:left w:w="51" w:type="dxa"/>
             </w:tcMar>
             <w:vAlign w:val="center"/>
           </w:tcPr>
@@ -503,15 +507,16 @@
           <w:tcPr>
             <w:tcW w:w="3037" w:type="dxa"/>
             <w:tcBorders>
-              <w:left w:val="single" w:sz="2" w:space="0" w:color="000000"/>
-              <w:bottom w:val="single" w:sz="2" w:space="0" w:color="000000"/>
-              <w:right w:val="single" w:sz="2" w:space="0" w:color="000000"/>
-              <w:insideH w:val="single" w:sz="2" w:space="0" w:color="000000"/>
-              <w:insideV w:val="single" w:sz="2" w:space="0" w:color="000000"/>
+              <w:top w:val="single" w:sz="2" w:space="0" w:color="000001"/>
+              <w:left w:val="single" w:sz="2" w:space="0" w:color="000001"/>
+              <w:bottom w:val="single" w:sz="2" w:space="0" w:color="000001"/>
+              <w:right w:val="single" w:sz="2" w:space="0" w:color="000001"/>
+              <w:insideH w:val="single" w:sz="2" w:space="0" w:color="000001"/>
+              <w:insideV w:val="single" w:sz="2" w:space="0" w:color="000001"/>
             </w:tcBorders>
             <w:shd w:fill="auto" w:val="clear"/>
             <w:tcMar>
-              <w:left w:w="54" w:type="dxa"/>
+              <w:left w:w="51" w:type="dxa"/>
             </w:tcMar>
             <w:vAlign w:val="center"/>
           </w:tcPr>
@@ -532,15 +537,16 @@
         <w:trPr/>
         <w:tc>
           <w:tcPr>
-            <w:tcW w:w="1253" w:type="dxa"/>
+            <w:tcW w:w="1252" w:type="dxa"/>
             <w:tcBorders>
-              <w:left w:val="single" w:sz="2" w:space="0" w:color="000000"/>
-              <w:bottom w:val="single" w:sz="2" w:space="0" w:color="000000"/>
-              <w:insideH w:val="single" w:sz="2" w:space="0" w:color="000000"/>
+              <w:top w:val="single" w:sz="2" w:space="0" w:color="000001"/>
+              <w:left w:val="single" w:sz="2" w:space="0" w:color="000001"/>
+              <w:bottom w:val="single" w:sz="2" w:space="0" w:color="000001"/>
+              <w:insideH w:val="single" w:sz="2" w:space="0" w:color="000001"/>
             </w:tcBorders>
             <w:shd w:fill="auto" w:val="clear"/>
             <w:tcMar>
-              <w:left w:w="54" w:type="dxa"/>
+              <w:left w:w="51" w:type="dxa"/>
             </w:tcMar>
             <w:vAlign w:val="center"/>
           </w:tcPr>
@@ -560,13 +566,14 @@
           <w:tcPr>
             <w:tcW w:w="2788" w:type="dxa"/>
             <w:tcBorders>
-              <w:left w:val="single" w:sz="2" w:space="0" w:color="000000"/>
-              <w:bottom w:val="single" w:sz="2" w:space="0" w:color="000000"/>
-              <w:insideH w:val="single" w:sz="2" w:space="0" w:color="000000"/>
+              <w:top w:val="single" w:sz="2" w:space="0" w:color="000001"/>
+              <w:left w:val="single" w:sz="2" w:space="0" w:color="000001"/>
+              <w:bottom w:val="single" w:sz="2" w:space="0" w:color="000001"/>
+              <w:insideH w:val="single" w:sz="2" w:space="0" w:color="000001"/>
             </w:tcBorders>
             <w:shd w:fill="auto" w:val="clear"/>
             <w:tcMar>
-              <w:left w:w="54" w:type="dxa"/>
+              <w:left w:w="51" w:type="dxa"/>
             </w:tcMar>
             <w:vAlign w:val="center"/>
           </w:tcPr>
@@ -586,13 +593,14 @@
           <w:tcPr>
             <w:tcW w:w="2894" w:type="dxa"/>
             <w:tcBorders>
-              <w:left w:val="single" w:sz="2" w:space="0" w:color="000000"/>
-              <w:bottom w:val="single" w:sz="2" w:space="0" w:color="000000"/>
-              <w:insideH w:val="single" w:sz="2" w:space="0" w:color="000000"/>
+              <w:top w:val="single" w:sz="2" w:space="0" w:color="000001"/>
+              <w:left w:val="single" w:sz="2" w:space="0" w:color="000001"/>
+              <w:bottom w:val="single" w:sz="2" w:space="0" w:color="000001"/>
+              <w:insideH w:val="single" w:sz="2" w:space="0" w:color="000001"/>
             </w:tcBorders>
             <w:shd w:fill="auto" w:val="clear"/>
             <w:tcMar>
-              <w:left w:w="54" w:type="dxa"/>
+              <w:left w:w="51" w:type="dxa"/>
             </w:tcMar>
             <w:vAlign w:val="center"/>
           </w:tcPr>
@@ -612,15 +620,16 @@
           <w:tcPr>
             <w:tcW w:w="3037" w:type="dxa"/>
             <w:tcBorders>
-              <w:left w:val="single" w:sz="2" w:space="0" w:color="000000"/>
-              <w:bottom w:val="single" w:sz="2" w:space="0" w:color="000000"/>
-              <w:right w:val="single" w:sz="2" w:space="0" w:color="000000"/>
-              <w:insideH w:val="single" w:sz="2" w:space="0" w:color="000000"/>
-              <w:insideV w:val="single" w:sz="2" w:space="0" w:color="000000"/>
+              <w:top w:val="single" w:sz="2" w:space="0" w:color="000001"/>
+              <w:left w:val="single" w:sz="2" w:space="0" w:color="000001"/>
+              <w:bottom w:val="single" w:sz="2" w:space="0" w:color="000001"/>
+              <w:right w:val="single" w:sz="2" w:space="0" w:color="000001"/>
+              <w:insideH w:val="single" w:sz="2" w:space="0" w:color="000001"/>
+              <w:insideV w:val="single" w:sz="2" w:space="0" w:color="000001"/>
             </w:tcBorders>
             <w:shd w:fill="auto" w:val="clear"/>
             <w:tcMar>
-              <w:left w:w="54" w:type="dxa"/>
+              <w:left w:w="51" w:type="dxa"/>
             </w:tcMar>
             <w:vAlign w:val="center"/>
           </w:tcPr>
@@ -652,14 +661,7 @@
           <w:b w:val="false"/>
           <w:bCs w:val="false"/>
         </w:rPr>
-        <w:t>**</w:t>
-      </w:r>
-      <w:r>
-        <w:rPr>
-          <w:b w:val="false"/>
-          <w:bCs w:val="false"/>
-        </w:rPr>
-        <w:t>For full data analysis, see appendix</w:t>
+        <w:t>**For full data analysis, see appendix</w:t>
       </w:r>
     </w:p>
     <w:p>
@@ -706,15 +708,7 @@
       </w:r>
       <w:r>
         <w:rPr/>
-        <w:t xml:space="preserve">Best option likely. Least </w:t>
-      </w:r>
-      <w:r>
-        <w:rPr/>
-        <w:t>number of overlaps</w:t>
-      </w:r>
-      <w:r>
-        <w:rPr/>
-        <w:t xml:space="preserve"> and least amount of complexity</w:t>
+        <w:t>Best option likely. Least number of overlaps and least amount of complexity</w:t>
       </w:r>
     </w:p>
     <w:p>
@@ -750,15 +744,7 @@
       </w:pPr>
       <w:r>
         <w:rPr/>
-        <w:t xml:space="preserve">--Much greater number of </w:t>
-      </w:r>
-      <w:r>
-        <w:rPr/>
-        <w:t>overlapping</w:t>
-      </w:r>
-      <w:r>
-        <w:rPr/>
-        <w:t xml:space="preserve"> license plate numbers.</w:t>
+        <w:t>--Much greater number of overlapping license plate numbers.</w:t>
       </w:r>
     </w:p>
     <w:p>
@@ -869,7 +855,10 @@
         </w:rPr>
       </w:pPr>
       <w:r>
-        <w:rPr/>
+        <w:rPr>
+          <w:b/>
+          <w:bCs/>
+        </w:rPr>
       </w:r>
     </w:p>
     <w:p>
@@ -1305,15 +1294,7 @@
       </w:pPr>
       <w:r>
         <w:rPr/>
-        <w:t xml:space="preserve">--Much greater number of </w:t>
-      </w:r>
-      <w:r>
-        <w:rPr/>
-        <w:t>overlapping</w:t>
-      </w:r>
-      <w:r>
-        <w:rPr/>
-        <w:t xml:space="preserve"> license plate numbers.</w:t>
+        <w:t>--Much greater number of overlapping license plate numbers.</w:t>
       </w:r>
     </w:p>
     <w:p>
@@ -2966,6 +2947,7 @@
       <w:pgNumType w:fmt="decimal"/>
       <w:formProt w:val="false"/>
       <w:textDirection w:val="lrTb"/>
+      <w:docGrid w:type="default" w:linePitch="240" w:charSpace="4294961151"/>
     </w:sectPr>
   </w:body>
 </w:document>
@@ -2977,15 +2959,12 @@
     <w:rPrDefault>
       <w:rPr>
         <w:rFonts w:ascii="Liberation Serif" w:hAnsi="Liberation Serif" w:eastAsia="Noto Sans CJK SC Regular" w:cs="FreeSans"/>
-        <w:sz w:val="24"/>
         <w:szCs w:val="24"/>
         <w:lang w:val="en-US" w:eastAsia="zh-CN" w:bidi="hi-IN"/>
       </w:rPr>
     </w:rPrDefault>
     <w:pPrDefault>
-      <w:pPr>
-        <w:widowControl/>
-      </w:pPr>
+      <w:pPr/>
     </w:pPrDefault>
   </w:docDefaults>
   <w:style w:type="paragraph" w:styleId="Normal">
@@ -2993,10 +2972,12 @@
     <w:qFormat/>
     <w:pPr>
       <w:widowControl/>
+      <w:bidi w:val="0"/>
+      <w:jc w:val="left"/>
     </w:pPr>
     <w:rPr>
       <w:rFonts w:ascii="Liberation Serif" w:hAnsi="Liberation Serif" w:eastAsia="Noto Sans CJK SC Regular" w:cs="FreeSans"/>
-      <w:color w:val="auto"/>
+      <w:color w:val="00000A"/>
       <w:sz w:val="24"/>
       <w:szCs w:val="24"/>
       <w:lang w:val="en-US" w:eastAsia="zh-CN" w:bidi="hi-IN"/>

</xml_diff>